<commit_message>
Scrip para cadastramento, login e compra de um produto.
</commit_message>
<xml_diff>
--- a/Script Basico Exemplo.docx
+++ b/Script Basico Exemplo.docx
@@ -87,6 +87,25 @@
     <w:p>
       <w:pPr>
         <w:rPr>
+          <w:color w:val="156082" w:themeColor="accent1"/>
+          <w:sz w:val="20"/>
+          <w:szCs w:val="20"/>
+          <w:lang w:val="en-US"/>
+        </w:rPr>
+      </w:pPr>
+      <w:r>
+        <w:rPr>
+          <w:color w:val="156082" w:themeColor="accent1"/>
+          <w:sz w:val="20"/>
+          <w:szCs w:val="20"/>
+          <w:lang w:val="en-US"/>
+        </w:rPr>
+        <w:t>import time</w:t>
+      </w:r>
+    </w:p>
+    <w:p>
+      <w:pPr>
+        <w:rPr>
           <w:sz w:val="20"/>
           <w:szCs w:val="20"/>
           <w:lang w:val="en-US"/>
@@ -236,7 +255,6 @@
           <w:bCs/>
           <w:sz w:val="20"/>
           <w:szCs w:val="20"/>
-          <w:lang w:val="en-US"/>
         </w:rPr>
       </w:pPr>
       <w:r>
@@ -252,7 +270,6 @@
           <w:bCs/>
           <w:sz w:val="20"/>
           <w:szCs w:val="20"/>
-          <w:lang w:val="en-US"/>
         </w:rPr>
         <w:t># 2.2- Funções e Métodos</w:t>
       </w:r>
@@ -262,14 +279,12 @@
         <w:rPr>
           <w:sz w:val="20"/>
           <w:szCs w:val="20"/>
-          <w:lang w:val="en-US"/>
-        </w:rPr>
-      </w:pPr>
-      <w:r>
-        <w:rPr>
-          <w:sz w:val="20"/>
-          <w:szCs w:val="20"/>
-          <w:lang w:val="en-US"/>
+        </w:rPr>
+      </w:pPr>
+      <w:r>
+        <w:rPr>
+          <w:sz w:val="20"/>
+          <w:szCs w:val="20"/>
         </w:rPr>
         <w:t xml:space="preserve">    </w:t>
       </w:r>
@@ -278,7 +293,6 @@
           <w:color w:val="196B24" w:themeColor="accent3"/>
           <w:sz w:val="20"/>
           <w:szCs w:val="20"/>
-          <w:lang w:val="en-US"/>
         </w:rPr>
         <w:t xml:space="preserve">def setup_method(self, method):         </w:t>
       </w:r>
@@ -286,7 +300,6 @@
         <w:rPr>
           <w:sz w:val="20"/>
           <w:szCs w:val="20"/>
-          <w:lang w:val="en-US"/>
         </w:rPr>
         <w:t># setup = iniciar</w:t>
       </w:r>
@@ -294,7 +307,6 @@
         <w:rPr>
           <w:sz w:val="20"/>
           <w:szCs w:val="20"/>
-          <w:lang w:val="en-US"/>
         </w:rPr>
         <w:t xml:space="preserve"> processo</w:t>
       </w:r>
@@ -304,14 +316,12 @@
         <w:rPr>
           <w:sz w:val="20"/>
           <w:szCs w:val="20"/>
-          <w:lang w:val="en-US"/>
-        </w:rPr>
-      </w:pPr>
-      <w:r>
-        <w:rPr>
-          <w:sz w:val="20"/>
-          <w:szCs w:val="20"/>
-          <w:lang w:val="en-US"/>
+        </w:rPr>
+      </w:pPr>
+      <w:r>
+        <w:rPr>
+          <w:sz w:val="20"/>
+          <w:szCs w:val="20"/>
         </w:rPr>
         <w:t xml:space="preserve">        </w:t>
       </w:r>
@@ -320,7 +330,6 @@
           <w:color w:val="215E99" w:themeColor="text2" w:themeTint="BF"/>
           <w:sz w:val="20"/>
           <w:szCs w:val="20"/>
-          <w:lang w:val="en-US"/>
         </w:rPr>
         <w:t>self.driver = webdriver.Chrome()</w:t>
       </w:r>
@@ -328,7 +337,6 @@
         <w:rPr>
           <w:sz w:val="20"/>
           <w:szCs w:val="20"/>
-          <w:lang w:val="en-US"/>
         </w:rPr>
         <w:t xml:space="preserve">    # driver = selenium</w:t>
       </w:r>
@@ -336,7 +344,6 @@
         <w:rPr>
           <w:sz w:val="20"/>
           <w:szCs w:val="20"/>
-          <w:lang w:val="en-US"/>
         </w:rPr>
         <w:t xml:space="preserve"> através do chrome</w:t>
       </w:r>
@@ -352,7 +359,6 @@
         <w:rPr>
           <w:sz w:val="20"/>
           <w:szCs w:val="20"/>
-          <w:lang w:val="en-US"/>
         </w:rPr>
         <w:t xml:space="preserve">        </w:t>
       </w:r>
@@ -454,6 +460,52 @@
           <w:szCs w:val="20"/>
         </w:rPr>
       </w:pPr>
+    </w:p>
+    <w:p>
+      <w:pPr>
+        <w:rPr>
+          <w:sz w:val="20"/>
+          <w:szCs w:val="20"/>
+        </w:rPr>
+      </w:pPr>
+      <w:r>
+        <w:rPr>
+          <w:sz w:val="20"/>
+          <w:szCs w:val="20"/>
+        </w:rPr>
+        <w:t xml:space="preserve">    </w:t>
+      </w:r>
+      <w:r>
+        <w:rPr>
+          <w:color w:val="196B24" w:themeColor="accent3"/>
+          <w:sz w:val="20"/>
+          <w:szCs w:val="20"/>
+        </w:rPr>
+        <w:t>def test_selecionar_produto(self):</w:t>
+      </w:r>
+      <w:r>
+        <w:rPr>
+          <w:sz w:val="20"/>
+          <w:szCs w:val="20"/>
+        </w:rPr>
+        <w:t xml:space="preserve">      # método de teste</w:t>
+      </w:r>
+      <w:r>
+        <w:rPr>
+          <w:sz w:val="20"/>
+          <w:szCs w:val="20"/>
+        </w:rPr>
+        <w:t xml:space="preserve"> (desenvolvimento da navegação e clicks pelo site)</w:t>
+      </w:r>
+    </w:p>
+    <w:p>
+      <w:pPr>
+        <w:rPr>
+          <w:color w:val="215E99" w:themeColor="text2" w:themeTint="BF"/>
+          <w:sz w:val="20"/>
+          <w:szCs w:val="20"/>
+        </w:rPr>
+      </w:pPr>
       <w:r>
         <w:rPr>
           <w:sz w:val="20"/>
@@ -461,54 +513,26 @@
         </w:rPr>
         <w:t xml:space="preserve">        </w:t>
       </w:r>
-    </w:p>
-    <w:p>
-      <w:pPr>
-        <w:rPr>
-          <w:sz w:val="20"/>
-          <w:szCs w:val="20"/>
-        </w:rPr>
-      </w:pPr>
-      <w:r>
-        <w:rPr>
-          <w:sz w:val="20"/>
-          <w:szCs w:val="20"/>
-        </w:rPr>
-        <w:t xml:space="preserve">    </w:t>
-      </w:r>
-      <w:r>
-        <w:rPr>
-          <w:color w:val="196B24" w:themeColor="accent3"/>
-          <w:sz w:val="20"/>
-          <w:szCs w:val="20"/>
-        </w:rPr>
-        <w:t>def test_selecionar_produto(self):</w:t>
-      </w:r>
-      <w:r>
-        <w:rPr>
-          <w:sz w:val="20"/>
-          <w:szCs w:val="20"/>
-        </w:rPr>
-        <w:t xml:space="preserve">      # método de teste</w:t>
-      </w:r>
-      <w:r>
-        <w:rPr>
-          <w:sz w:val="20"/>
-          <w:szCs w:val="20"/>
-        </w:rPr>
-        <w:t xml:space="preserve"> (desenvolvimento da navegação e clicks pelo site)</w:t>
-      </w:r>
-    </w:p>
-    <w:p>
-      <w:pPr>
-        <w:rPr>
-          <w:color w:val="215E99" w:themeColor="text2" w:themeTint="BF"/>
-          <w:sz w:val="20"/>
-          <w:szCs w:val="20"/>
-        </w:rPr>
-      </w:pPr>
-      <w:r>
-        <w:rPr>
+      <w:r>
+        <w:rPr>
+          <w:color w:val="215E99" w:themeColor="text2" w:themeTint="BF"/>
+          <w:sz w:val="20"/>
+          <w:szCs w:val="20"/>
+        </w:rPr>
+        <w:t>self.driver.get(self.url)                   # abre o navegador</w:t>
+      </w:r>
+    </w:p>
+    <w:p>
+      <w:pPr>
+        <w:rPr>
+          <w:sz w:val="20"/>
+          <w:szCs w:val="20"/>
+          <w:lang w:val="en-US"/>
+        </w:rPr>
+      </w:pPr>
+      <w:r>
+        <w:rPr>
+          <w:color w:val="215E99" w:themeColor="text2" w:themeTint="BF"/>
           <w:sz w:val="20"/>
           <w:szCs w:val="20"/>
         </w:rPr>
@@ -519,23 +543,32 @@
           <w:color w:val="215E99" w:themeColor="text2" w:themeTint="BF"/>
           <w:sz w:val="20"/>
           <w:szCs w:val="20"/>
-        </w:rPr>
-        <w:t>self.driver.get(self.url)                   # abre o navegador</w:t>
-      </w:r>
-    </w:p>
-    <w:p>
-      <w:pPr>
-        <w:rPr>
-          <w:sz w:val="20"/>
-          <w:szCs w:val="20"/>
-          <w:lang w:val="en-US"/>
-        </w:rPr>
-      </w:pPr>
-      <w:r>
-        <w:rPr>
-          <w:color w:val="215E99" w:themeColor="text2" w:themeTint="BF"/>
-          <w:sz w:val="20"/>
-          <w:szCs w:val="20"/>
+          <w:lang w:val="en-US"/>
+        </w:rPr>
+        <w:t xml:space="preserve">self.driver.find_element(By.ID, "user-name").send_keys("standard_user")     </w:t>
+      </w:r>
+      <w:r>
+        <w:rPr>
+          <w:sz w:val="20"/>
+          <w:szCs w:val="20"/>
+          <w:lang w:val="en-US"/>
+        </w:rPr>
+        <w:t># escreve no campo user name</w:t>
+      </w:r>
+    </w:p>
+    <w:p>
+      <w:pPr>
+        <w:rPr>
+          <w:sz w:val="20"/>
+          <w:szCs w:val="20"/>
+          <w:lang w:val="en-US"/>
+        </w:rPr>
+      </w:pPr>
+      <w:r>
+        <w:rPr>
+          <w:sz w:val="20"/>
+          <w:szCs w:val="20"/>
+          <w:lang w:val="en-US"/>
         </w:rPr>
         <w:t xml:space="preserve">        </w:t>
       </w:r>
@@ -546,60 +579,6 @@
           <w:szCs w:val="20"/>
           <w:lang w:val="en-US"/>
         </w:rPr>
-        <w:t>self.driver.find_element(By.ID, "</w:t>
-      </w:r>
-      <w:proofErr w:type="gramStart"/>
-      <w:r>
-        <w:rPr>
-          <w:color w:val="215E99" w:themeColor="text2" w:themeTint="BF"/>
-          <w:sz w:val="20"/>
-          <w:szCs w:val="20"/>
-          <w:lang w:val="en-US"/>
-        </w:rPr>
-        <w:t>user-name</w:t>
-      </w:r>
-      <w:proofErr w:type="gramEnd"/>
-      <w:r>
-        <w:rPr>
-          <w:color w:val="215E99" w:themeColor="text2" w:themeTint="BF"/>
-          <w:sz w:val="20"/>
-          <w:szCs w:val="20"/>
-          <w:lang w:val="en-US"/>
-        </w:rPr>
-        <w:t xml:space="preserve">").send_keys("standard_user")     </w:t>
-      </w:r>
-      <w:r>
-        <w:rPr>
-          <w:sz w:val="20"/>
-          <w:szCs w:val="20"/>
-          <w:lang w:val="en-US"/>
-        </w:rPr>
-        <w:t># escreve no campo user name</w:t>
-      </w:r>
-    </w:p>
-    <w:p>
-      <w:pPr>
-        <w:rPr>
-          <w:sz w:val="20"/>
-          <w:szCs w:val="20"/>
-          <w:lang w:val="en-US"/>
-        </w:rPr>
-      </w:pPr>
-      <w:r>
-        <w:rPr>
-          <w:sz w:val="20"/>
-          <w:szCs w:val="20"/>
-          <w:lang w:val="en-US"/>
-        </w:rPr>
-        <w:t xml:space="preserve">        </w:t>
-      </w:r>
-      <w:r>
-        <w:rPr>
-          <w:color w:val="215E99" w:themeColor="text2" w:themeTint="BF"/>
-          <w:sz w:val="20"/>
-          <w:szCs w:val="20"/>
-          <w:lang w:val="en-US"/>
-        </w:rPr>
         <w:t>self.driver.find_element(By.NAME, "password").send_keys("secret_sauce")</w:t>
       </w:r>
       <w:r>
@@ -616,114 +595,117 @@
         <w:rPr>
           <w:sz w:val="20"/>
           <w:szCs w:val="20"/>
-        </w:rPr>
-      </w:pPr>
-      <w:r>
-        <w:rPr>
-          <w:sz w:val="20"/>
-          <w:szCs w:val="20"/>
-        </w:rPr>
-        <w:t>________________________________________________________________________________________________________________</w:t>
-      </w:r>
-    </w:p>
-    <w:p>
-      <w:pPr>
-        <w:rPr>
-          <w:sz w:val="20"/>
-          <w:szCs w:val="20"/>
-        </w:rPr>
-      </w:pPr>
-      <w:r>
+          <w:lang w:val="en-US"/>
+        </w:rPr>
+      </w:pPr>
+      <w:r>
+        <w:rPr>
+          <w:sz w:val="20"/>
+          <w:szCs w:val="20"/>
+          <w:lang w:val="en-US"/>
+        </w:rPr>
+        <w:t xml:space="preserve">        </w:t>
+      </w:r>
+      <w:r>
+        <w:rPr>
+          <w:color w:val="215E99" w:themeColor="text2" w:themeTint="BF"/>
+          <w:sz w:val="20"/>
+          <w:szCs w:val="20"/>
+          <w:lang w:val="en-US"/>
+        </w:rPr>
+        <w:t>self.driver.find_element(By.CSS_SELECTOR, "input.submit-button.btn_action").click()</w:t>
+      </w:r>
+      <w:r>
+        <w:rPr>
+          <w:sz w:val="20"/>
+          <w:szCs w:val="20"/>
+          <w:lang w:val="en-US"/>
+        </w:rPr>
+        <w:t xml:space="preserve">   #utilisando CSS para faser o click de login</w:t>
+      </w:r>
+      <w:r>
+        <w:rPr>
+          <w:sz w:val="20"/>
+          <w:szCs w:val="20"/>
+          <w:lang w:val="en-US"/>
+        </w:rPr>
+        <w:t xml:space="preserve">  ---</w:t>
+      </w:r>
+      <w:r>
+        <w:rPr>
+          <w:sz w:val="20"/>
+          <w:szCs w:val="20"/>
+          <w:lang w:val="en-US"/>
+        </w:rPr>
+        <w:sym w:font="Wingdings" w:char="F0E0"/>
+      </w:r>
+      <w:r>
+        <w:rPr>
+          <w:sz w:val="20"/>
+          <w:szCs w:val="20"/>
+          <w:lang w:val="en-US"/>
+        </w:rPr>
+        <w:t xml:space="preserve"> Trocar o espaço</w:t>
+      </w:r>
+      <w:r>
+        <w:rPr>
+          <w:sz w:val="20"/>
+          <w:szCs w:val="20"/>
+          <w:lang w:val="en-US"/>
+        </w:rPr>
+        <w:t xml:space="preserve"> por punto,</w:t>
+      </w:r>
+      <w:r>
+        <w:rPr>
+          <w:sz w:val="20"/>
+          <w:szCs w:val="20"/>
+          <w:lang w:val="en-US"/>
+        </w:rPr>
+        <w:t xml:space="preserve"> entre </w:t>
+      </w:r>
+      <w:r>
+        <w:rPr>
+          <w:sz w:val="20"/>
+          <w:szCs w:val="20"/>
+          <w:lang w:val="en-US"/>
+        </w:rPr>
+        <w:t>“</w:t>
+      </w:r>
+      <w:r>
+        <w:rPr>
+          <w:sz w:val="20"/>
+          <w:szCs w:val="20"/>
+          <w:lang w:val="en-US"/>
+        </w:rPr>
+        <w:t>b</w:t>
+      </w:r>
+      <w:r>
+        <w:rPr>
+          <w:sz w:val="20"/>
+          <w:szCs w:val="20"/>
+          <w:lang w:val="en-US"/>
+        </w:rPr>
+        <w:t>utton btn” por “button.btn”.</w:t>
+      </w:r>
+    </w:p>
+    <w:p>
+      <w:pPr>
+        <w:rPr>
+          <w:sz w:val="20"/>
+          <w:szCs w:val="20"/>
+          <w:lang w:val="en-US"/>
+        </w:rPr>
+      </w:pPr>
+    </w:p>
+    <w:p>
+      <w:pPr>
         <w:rPr>
           <w:b/>
           <w:bCs/>
           <w:sz w:val="20"/>
           <w:szCs w:val="20"/>
         </w:rPr>
-        <w:t>Nota:</w:t>
-      </w:r>
-      <w:r>
-        <w:rPr>
-          <w:sz w:val="20"/>
-          <w:szCs w:val="20"/>
-        </w:rPr>
-        <w:t xml:space="preserve"> nas duas </w:t>
-      </w:r>
-      <w:r>
-        <w:rPr>
-          <w:sz w:val="20"/>
-          <w:szCs w:val="20"/>
-        </w:rPr>
-        <w:t>últimas</w:t>
-      </w:r>
-      <w:r>
-        <w:rPr>
-          <w:sz w:val="20"/>
-          <w:szCs w:val="20"/>
-        </w:rPr>
-        <w:t xml:space="preserve"> l</w:t>
-      </w:r>
-      <w:r>
-        <w:rPr>
-          <w:sz w:val="20"/>
-          <w:szCs w:val="20"/>
-        </w:rPr>
-        <w:t xml:space="preserve">inhas o </w:t>
-      </w:r>
-      <w:r>
-        <w:rPr>
-          <w:sz w:val="20"/>
-          <w:szCs w:val="20"/>
-        </w:rPr>
-        <w:t>By.</w:t>
-      </w:r>
-      <w:r>
-        <w:rPr>
-          <w:sz w:val="20"/>
-          <w:szCs w:val="20"/>
-        </w:rPr>
-        <w:t xml:space="preserve">ID e o </w:t>
-      </w:r>
-      <w:proofErr w:type="spellStart"/>
-      <w:r>
-        <w:rPr>
-          <w:sz w:val="20"/>
-          <w:szCs w:val="20"/>
-        </w:rPr>
-        <w:t>By.</w:t>
-      </w:r>
-      <w:r>
-        <w:rPr>
-          <w:sz w:val="20"/>
-          <w:szCs w:val="20"/>
-        </w:rPr>
-        <w:t>Name</w:t>
-      </w:r>
-      <w:proofErr w:type="spellEnd"/>
-      <w:r>
-        <w:rPr>
-          <w:sz w:val="20"/>
-          <w:szCs w:val="20"/>
-        </w:rPr>
-        <w:t xml:space="preserve">, são copiados do programa fonte, abrindo-se o site, indo com </w:t>
-      </w:r>
-      <w:proofErr w:type="gramStart"/>
-      <w:r>
-        <w:rPr>
-          <w:sz w:val="20"/>
-          <w:szCs w:val="20"/>
-        </w:rPr>
-        <w:t>o cursos</w:t>
-      </w:r>
-      <w:proofErr w:type="gramEnd"/>
-      <w:r>
-        <w:rPr>
-          <w:sz w:val="20"/>
-          <w:szCs w:val="20"/>
-        </w:rPr>
-        <w:t xml:space="preserve"> até o campo desejado, clica-se com o botão direito do </w:t>
-      </w:r>
-      <w:proofErr w:type="spellStart"/>
+      </w:pPr>
       <w:r>
         <w:rPr>
           <w:b/>
@@ -731,9 +713,307 @@
           <w:sz w:val="20"/>
           <w:szCs w:val="20"/>
         </w:rPr>
-        <w:t>mause</w:t>
+        <w:t>#2.3 transição de página:</w:t>
+      </w:r>
+    </w:p>
+    <w:p>
+      <w:pPr>
+        <w:rPr>
+          <w:sz w:val="20"/>
+          <w:szCs w:val="20"/>
+        </w:rPr>
+      </w:pPr>
+      <w:r>
+        <w:rPr>
+          <w:color w:val="215E99" w:themeColor="text2" w:themeTint="BF"/>
+          <w:sz w:val="20"/>
+          <w:szCs w:val="20"/>
+        </w:rPr>
+        <w:t xml:space="preserve">        </w:t>
+      </w:r>
+      <w:proofErr w:type="spellStart"/>
+      <w:r>
+        <w:rPr>
+          <w:color w:val="215E99" w:themeColor="text2" w:themeTint="BF"/>
+          <w:sz w:val="20"/>
+          <w:szCs w:val="20"/>
+        </w:rPr>
+        <w:t>assert</w:t>
       </w:r>
       <w:proofErr w:type="spellEnd"/>
+      <w:r>
+        <w:rPr>
+          <w:color w:val="215E99" w:themeColor="text2" w:themeTint="BF"/>
+          <w:sz w:val="20"/>
+          <w:szCs w:val="20"/>
+        </w:rPr>
+        <w:t xml:space="preserve"> </w:t>
+      </w:r>
+      <w:proofErr w:type="spellStart"/>
+      <w:r>
+        <w:rPr>
+          <w:color w:val="215E99" w:themeColor="text2" w:themeTint="BF"/>
+          <w:sz w:val="20"/>
+          <w:szCs w:val="20"/>
+        </w:rPr>
+        <w:t>self.driver.find_element</w:t>
+      </w:r>
+      <w:proofErr w:type="spellEnd"/>
+      <w:r>
+        <w:rPr>
+          <w:color w:val="215E99" w:themeColor="text2" w:themeTint="BF"/>
+          <w:sz w:val="20"/>
+          <w:szCs w:val="20"/>
+        </w:rPr>
+        <w:t>(</w:t>
+      </w:r>
+      <w:proofErr w:type="spellStart"/>
+      <w:r>
+        <w:rPr>
+          <w:color w:val="215E99" w:themeColor="text2" w:themeTint="BF"/>
+          <w:sz w:val="20"/>
+          <w:szCs w:val="20"/>
+        </w:rPr>
+        <w:t>By.CSS_SELECTOR</w:t>
+      </w:r>
+      <w:proofErr w:type="spellEnd"/>
+      <w:r>
+        <w:rPr>
+          <w:color w:val="215E99" w:themeColor="text2" w:themeTint="BF"/>
+          <w:sz w:val="20"/>
+          <w:szCs w:val="20"/>
+        </w:rPr>
+        <w:t>, ".</w:t>
+      </w:r>
+      <w:proofErr w:type="spellStart"/>
+      <w:r>
+        <w:rPr>
+          <w:color w:val="215E99" w:themeColor="text2" w:themeTint="BF"/>
+          <w:sz w:val="20"/>
+          <w:szCs w:val="20"/>
+        </w:rPr>
+        <w:t>title</w:t>
+      </w:r>
+      <w:proofErr w:type="spellEnd"/>
+      <w:r>
+        <w:rPr>
+          <w:color w:val="215E99" w:themeColor="text2" w:themeTint="BF"/>
+          <w:sz w:val="20"/>
+          <w:szCs w:val="20"/>
+        </w:rPr>
+        <w:t>").</w:t>
+      </w:r>
+      <w:proofErr w:type="spellStart"/>
+      <w:r>
+        <w:rPr>
+          <w:color w:val="215E99" w:themeColor="text2" w:themeTint="BF"/>
+          <w:sz w:val="20"/>
+          <w:szCs w:val="20"/>
+        </w:rPr>
+        <w:t>text</w:t>
+      </w:r>
+      <w:proofErr w:type="spellEnd"/>
+      <w:r>
+        <w:rPr>
+          <w:color w:val="215E99" w:themeColor="text2" w:themeTint="BF"/>
+          <w:sz w:val="20"/>
+          <w:szCs w:val="20"/>
+        </w:rPr>
+        <w:t xml:space="preserve"> == "</w:t>
+      </w:r>
+      <w:proofErr w:type="spellStart"/>
+      <w:r>
+        <w:rPr>
+          <w:color w:val="215E99" w:themeColor="text2" w:themeTint="BF"/>
+          <w:sz w:val="20"/>
+          <w:szCs w:val="20"/>
+        </w:rPr>
+        <w:t>Products</w:t>
+      </w:r>
+      <w:proofErr w:type="spellEnd"/>
+      <w:r>
+        <w:rPr>
+          <w:color w:val="215E99" w:themeColor="text2" w:themeTint="BF"/>
+          <w:sz w:val="20"/>
+          <w:szCs w:val="20"/>
+        </w:rPr>
+        <w:t xml:space="preserve">" </w:t>
+      </w:r>
+      <w:r>
+        <w:rPr>
+          <w:sz w:val="20"/>
+          <w:szCs w:val="20"/>
+        </w:rPr>
+        <w:t xml:space="preserve"># usar </w:t>
+      </w:r>
+      <w:proofErr w:type="spellStart"/>
+      <w:r>
+        <w:rPr>
+          <w:sz w:val="20"/>
+          <w:szCs w:val="20"/>
+        </w:rPr>
+        <w:t>assert</w:t>
+      </w:r>
+      <w:proofErr w:type="spellEnd"/>
+      <w:r>
+        <w:rPr>
+          <w:sz w:val="20"/>
+          <w:szCs w:val="20"/>
+        </w:rPr>
+        <w:t xml:space="preserve"> para avaliação de texto (Produtos)</w:t>
+      </w:r>
+      <w:r>
+        <w:rPr>
+          <w:color w:val="215E99" w:themeColor="text2" w:themeTint="BF"/>
+          <w:sz w:val="20"/>
+          <w:szCs w:val="20"/>
+        </w:rPr>
+        <w:t> </w:t>
+      </w:r>
+    </w:p>
+    <w:p>
+      <w:pPr>
+        <w:rPr>
+          <w:sz w:val="20"/>
+          <w:szCs w:val="20"/>
+          <w:lang w:val="en-US"/>
+        </w:rPr>
+      </w:pPr>
+      <w:r>
+        <w:rPr>
+          <w:sz w:val="20"/>
+          <w:szCs w:val="20"/>
+        </w:rPr>
+        <w:t xml:space="preserve">        </w:t>
+      </w:r>
+      <w:r>
+        <w:rPr>
+          <w:color w:val="215E99" w:themeColor="text2" w:themeTint="BF"/>
+          <w:sz w:val="20"/>
+          <w:szCs w:val="20"/>
+          <w:lang w:val="en-US"/>
+        </w:rPr>
+        <w:t xml:space="preserve">assert </w:t>
+      </w:r>
+      <w:proofErr w:type="spellStart"/>
+      <w:r>
+        <w:rPr>
+          <w:color w:val="215E99" w:themeColor="text2" w:themeTint="BF"/>
+          <w:sz w:val="20"/>
+          <w:szCs w:val="20"/>
+          <w:lang w:val="en-US"/>
+        </w:rPr>
+        <w:t>self.driver.find_element</w:t>
+      </w:r>
+      <w:proofErr w:type="spellEnd"/>
+      <w:r>
+        <w:rPr>
+          <w:color w:val="215E99" w:themeColor="text2" w:themeTint="BF"/>
+          <w:sz w:val="20"/>
+          <w:szCs w:val="20"/>
+          <w:lang w:val="en-US"/>
+        </w:rPr>
+        <w:t xml:space="preserve">(By.ID, "item_4_title_link").text == "Sauce Labs Backpack" </w:t>
+      </w:r>
+      <w:r>
+        <w:rPr>
+          <w:sz w:val="20"/>
+          <w:szCs w:val="20"/>
+          <w:lang w:val="en-US"/>
+        </w:rPr>
+        <w:t xml:space="preserve"># confirma se é a mochila        </w:t>
+      </w:r>
+    </w:p>
+    <w:p>
+      <w:pPr>
+        <w:rPr>
+          <w:sz w:val="20"/>
+          <w:szCs w:val="20"/>
+          <w:lang w:val="en-US"/>
+        </w:rPr>
+      </w:pPr>
+      <w:r>
+        <w:rPr>
+          <w:sz w:val="20"/>
+          <w:szCs w:val="20"/>
+          <w:lang w:val="en-US"/>
+        </w:rPr>
+        <w:t xml:space="preserve">        </w:t>
+      </w:r>
+      <w:r>
+        <w:rPr>
+          <w:color w:val="215E99" w:themeColor="text2" w:themeTint="BF"/>
+          <w:sz w:val="20"/>
+          <w:szCs w:val="20"/>
+          <w:lang w:val="en-US"/>
+        </w:rPr>
+        <w:t>assert self.driver.find_element(By.CSS_SELECTOR, ".</w:t>
+      </w:r>
+      <w:r>
+        <w:rPr>
+          <w:color w:val="215E99" w:themeColor="text2" w:themeTint="BF"/>
+          <w:sz w:val="20"/>
+          <w:szCs w:val="20"/>
+          <w:lang w:val="en-US"/>
+        </w:rPr>
+        <w:t>inventory_item_price</w:t>
+      </w:r>
+      <w:r>
+        <w:rPr>
+          <w:color w:val="215E99" w:themeColor="text2" w:themeTint="BF"/>
+          <w:sz w:val="20"/>
+          <w:szCs w:val="20"/>
+          <w:lang w:val="en-US"/>
+        </w:rPr>
+        <w:t>").text == "$29.99"</w:t>
+      </w:r>
+      <w:r>
+        <w:rPr>
+          <w:sz w:val="20"/>
+          <w:szCs w:val="20"/>
+          <w:lang w:val="en-US"/>
+        </w:rPr>
+        <w:t xml:space="preserve"> </w:t>
+      </w:r>
+      <w:r>
+        <w:rPr>
+          <w:sz w:val="20"/>
+          <w:szCs w:val="20"/>
+          <w:lang w:val="en-US"/>
+        </w:rPr>
+        <w:t xml:space="preserve"> </w:t>
+      </w:r>
+      <w:r>
+        <w:rPr>
+          <w:sz w:val="20"/>
+          <w:szCs w:val="20"/>
+          <w:lang w:val="en-US"/>
+        </w:rPr>
+        <w:t># confirma preço mochila</w:t>
+      </w:r>
+    </w:p>
+    <w:p>
+      <w:pPr>
+        <w:rPr>
+          <w:sz w:val="20"/>
+          <w:szCs w:val="20"/>
+        </w:rPr>
+      </w:pPr>
+      <w:r>
+        <w:rPr>
+          <w:sz w:val="20"/>
+          <w:szCs w:val="20"/>
+        </w:rPr>
+        <w:t>________________________________________________________________________________________________________________</w:t>
+      </w:r>
+    </w:p>
+    <w:p>
+      <w:pPr>
+        <w:rPr>
+          <w:sz w:val="20"/>
+          <w:szCs w:val="20"/>
+        </w:rPr>
+      </w:pPr>
       <w:r>
         <w:rPr>
           <w:b/>
@@ -741,7 +1021,63 @@
           <w:sz w:val="20"/>
           <w:szCs w:val="20"/>
         </w:rPr>
-        <w:t xml:space="preserve"> / inspecionar</w:t>
+        <w:t>Nota:</w:t>
+      </w:r>
+      <w:r>
+        <w:rPr>
+          <w:sz w:val="20"/>
+          <w:szCs w:val="20"/>
+        </w:rPr>
+        <w:t xml:space="preserve"> nas duas </w:t>
+      </w:r>
+      <w:r>
+        <w:rPr>
+          <w:sz w:val="20"/>
+          <w:szCs w:val="20"/>
+        </w:rPr>
+        <w:t>últimas</w:t>
+      </w:r>
+      <w:r>
+        <w:rPr>
+          <w:sz w:val="20"/>
+          <w:szCs w:val="20"/>
+        </w:rPr>
+        <w:t xml:space="preserve"> l</w:t>
+      </w:r>
+      <w:r>
+        <w:rPr>
+          <w:sz w:val="20"/>
+          <w:szCs w:val="20"/>
+        </w:rPr>
+        <w:t xml:space="preserve">inhas o </w:t>
+      </w:r>
+      <w:r>
+        <w:rPr>
+          <w:sz w:val="20"/>
+          <w:szCs w:val="20"/>
+        </w:rPr>
+        <w:t>By.</w:t>
+      </w:r>
+      <w:r>
+        <w:rPr>
+          <w:sz w:val="20"/>
+          <w:szCs w:val="20"/>
+        </w:rPr>
+        <w:t xml:space="preserve">ID e o </w:t>
+      </w:r>
+      <w:r>
+        <w:rPr>
+          <w:sz w:val="20"/>
+          <w:szCs w:val="20"/>
+        </w:rPr>
+        <w:t>By.</w:t>
+      </w:r>
+      <w:r>
+        <w:rPr>
+          <w:sz w:val="20"/>
+          <w:szCs w:val="20"/>
+        </w:rPr>
+        <w:t xml:space="preserve">Name, são copiados do programa fonte, abrindo-se o site, indo com o cursos até o campo desejado, clica-se com o botão direito do </w:t>
       </w:r>
       <w:r>
         <w:rPr>
@@ -750,9 +1086,8 @@
           <w:sz w:val="20"/>
           <w:szCs w:val="20"/>
         </w:rPr>
-        <w:t xml:space="preserve"> / confirma ID=”</w:t>
-      </w:r>
-      <w:proofErr w:type="spellStart"/>
+        <w:t>mause / inspecionar</w:t>
+      </w:r>
       <w:r>
         <w:rPr>
           <w:b/>
@@ -760,9 +1095,30 @@
           <w:sz w:val="20"/>
           <w:szCs w:val="20"/>
         </w:rPr>
-        <w:t>user_name</w:t>
-      </w:r>
-      <w:proofErr w:type="spellEnd"/>
+        <w:t xml:space="preserve"> / confirma ID=”user_name” / standard_user</w:t>
+      </w:r>
+      <w:r>
+        <w:rPr>
+          <w:sz w:val="20"/>
+          <w:szCs w:val="20"/>
+        </w:rPr>
+        <w:t xml:space="preserve"> (confirma).</w:t>
+      </w:r>
+    </w:p>
+    <w:p>
+      <w:pPr>
+        <w:rPr>
+          <w:sz w:val="20"/>
+          <w:szCs w:val="20"/>
+        </w:rPr>
+      </w:pPr>
+      <w:r>
+        <w:rPr>
+          <w:sz w:val="20"/>
+          <w:szCs w:val="20"/>
+        </w:rPr>
+        <w:t xml:space="preserve">Para o </w:t>
+      </w:r>
       <w:r>
         <w:rPr>
           <w:b/>
@@ -770,9 +1126,15 @@
           <w:sz w:val="20"/>
           <w:szCs w:val="20"/>
         </w:rPr>
-        <w:t xml:space="preserve">” / </w:t>
-      </w:r>
-      <w:proofErr w:type="spellStart"/>
+        <w:t>By.NAME</w:t>
+      </w:r>
+      <w:r>
+        <w:rPr>
+          <w:sz w:val="20"/>
+          <w:szCs w:val="20"/>
+        </w:rPr>
+        <w:t xml:space="preserve"> é a mesma coisa: campo desejado </w:t>
+      </w:r>
       <w:r>
         <w:rPr>
           <w:b/>
@@ -780,9 +1142,8 @@
           <w:sz w:val="20"/>
           <w:szCs w:val="20"/>
         </w:rPr>
-        <w:t>standard_user</w:t>
-      </w:r>
-      <w:proofErr w:type="spellEnd"/>
+        <w:t>/ clica botão direito / inspecionar / confirma NAME=”password” / secret_sauce</w:t>
+      </w:r>
       <w:r>
         <w:rPr>
           <w:sz w:val="20"/>
@@ -792,12 +1153,19 @@
       </w:r>
     </w:p>
     <w:p>
-      <w:r>
-        <w:rPr>
-          <w:sz w:val="20"/>
-          <w:szCs w:val="20"/>
-        </w:rPr>
-        <w:t xml:space="preserve">Para o By.NAME é a mesma coisa: campo desejado </w:t>
+      <w:pPr>
+        <w:rPr>
+          <w:sz w:val="20"/>
+          <w:szCs w:val="20"/>
+        </w:rPr>
+      </w:pPr>
+      <w:r>
+        <w:rPr>
+          <w:sz w:val="20"/>
+          <w:szCs w:val="20"/>
+        </w:rPr>
+        <w:lastRenderedPageBreak/>
+        <w:t xml:space="preserve">Para o </w:t>
       </w:r>
       <w:r>
         <w:rPr>
@@ -806,8 +1174,56 @@
           <w:sz w:val="20"/>
           <w:szCs w:val="20"/>
         </w:rPr>
-        <w:t>/ clica botão direito / inspecionar / confirma NAME=”</w:t>
-      </w:r>
+        <w:t>By.CSS_SELECTOR</w:t>
+      </w:r>
+      <w:r>
+        <w:rPr>
+          <w:sz w:val="20"/>
+          <w:szCs w:val="20"/>
+        </w:rPr>
+        <w:t xml:space="preserve">: É normalmente usado quando não se tem o ID, NAME, </w:t>
+      </w:r>
+      <w:r>
+        <w:rPr>
+          <w:sz w:val="20"/>
+          <w:szCs w:val="20"/>
+        </w:rPr>
+        <w:t>data-</w:t>
+      </w:r>
+      <w:proofErr w:type="spellStart"/>
+      <w:r>
+        <w:rPr>
+          <w:sz w:val="20"/>
+          <w:szCs w:val="20"/>
+        </w:rPr>
+        <w:t>test</w:t>
+      </w:r>
+      <w:proofErr w:type="spellEnd"/>
+      <w:r>
+        <w:rPr>
+          <w:sz w:val="20"/>
+          <w:szCs w:val="20"/>
+        </w:rPr>
+        <w:t xml:space="preserve">, </w:t>
+      </w:r>
+      <w:proofErr w:type="spellStart"/>
+      <w:r>
+        <w:rPr>
+          <w:sz w:val="20"/>
+          <w:szCs w:val="20"/>
+        </w:rPr>
+        <w:t>Paxath</w:t>
+      </w:r>
+      <w:proofErr w:type="spellEnd"/>
+      <w:r>
+        <w:rPr>
+          <w:sz w:val="20"/>
+          <w:szCs w:val="20"/>
+        </w:rPr>
+        <w:t>, etc.. nestes casos é necessário buscar esses seletores, os que estiverem mais perto da linha de programação original, são os pais e filhos da linha de programação mais próxima que tenham um dos seletores acima descritos para que possam ser utilizados na nova linha de programação do script utilizando o CSS_SELECTOR.</w:t>
+      </w:r>
+    </w:p>
+    <w:p>
       <w:proofErr w:type="spellStart"/>
       <w:r>
         <w:rPr>
@@ -816,9 +1232,8 @@
           <w:sz w:val="20"/>
           <w:szCs w:val="20"/>
         </w:rPr>
-        <w:t>password</w:t>
-      </w:r>
-      <w:proofErr w:type="spellEnd"/>
+        <w:t>t</w:t>
+      </w:r>
       <w:r>
         <w:rPr>
           <w:b/>
@@ -826,9 +1241,9 @@
           <w:sz w:val="20"/>
           <w:szCs w:val="20"/>
         </w:rPr>
-        <w:t xml:space="preserve">” / </w:t>
-      </w:r>
-      <w:proofErr w:type="spellStart"/>
+        <w:t>ime.sleep</w:t>
+      </w:r>
+      <w:proofErr w:type="spellEnd"/>
       <w:r>
         <w:rPr>
           <w:b/>
@@ -836,15 +1251,14 @@
           <w:sz w:val="20"/>
           <w:szCs w:val="20"/>
         </w:rPr>
-        <w:t>secret_sauce</w:t>
-      </w:r>
-      <w:proofErr w:type="spellEnd"/>
-      <w:r>
-        <w:rPr>
-          <w:sz w:val="20"/>
-          <w:szCs w:val="20"/>
-        </w:rPr>
-        <w:t xml:space="preserve"> (confirma).</w:t>
+        <w:t>(10)</w:t>
+      </w:r>
+      <w:r>
+        <w:rPr>
+          <w:sz w:val="20"/>
+          <w:szCs w:val="20"/>
+        </w:rPr>
+        <w:t>: Efetua um retardo de tempo.</w:t>
       </w:r>
     </w:p>
     <w:p>

</xml_diff>